<commit_message>
necinnost_Nin1: 2 more application types added
- family reunification\blue card
- family reunification\scientist
</commit_message>
<xml_diff>
--- a/zadost_o_uplatneni_opatreni_proti_necinnosti_spravniho_organu_Nin1.docx
+++ b/zadost_o_uplatneni_opatreni_proti_necinnosti_spravniho_organu_Nin1.docx
@@ -1081,7 +1081,22 @@
         </w:rPr>
       </w:pPr>
       <w:r>
-        <w:rPr/>
+        <w:rPr>
+          <w:rFonts w:eastAsia="Calibri" w:cs="Calibri"/>
+          <w:b w:val="false"/>
+          <w:i w:val="false"/>
+          <w:caps w:val="false"/>
+          <w:smallCaps w:val="false"/>
+          <w:strike w:val="false"/>
+          <w:dstrike w:val="false"/>
+          <w:color w:val="000000"/>
+          <w:position w:val="0"/>
+          <w:sz w:val="22"/>
+          <w:sz w:val="22"/>
+          <w:szCs w:val="22"/>
+          <w:u w:val="none"/>
+          <w:vertAlign w:val="baseline"/>
+        </w:rPr>
       </w:r>
     </w:p>
     <w:p>
@@ -1246,7 +1261,7 @@
           <w:shd w:fill="auto" w:val="clear"/>
           <w:vertAlign w:val="baseline"/>
         </w:rPr>
-        <w:t xml:space="preserve"> declination4.get(residence_permit_type, residence_permit_type) }} u odboru azylové a migrační politiky Ministerstva Vnitra České Republiky. Podle § 169 odst. 1, pism. {% if residence_permit_type == </w:t>
+        <w:t xml:space="preserve"> declination4.get(residence_permit_type, residence_permit_type) }} u odboru azylové a migrační politiky Ministerstva Vnitra České Republiky. Podle § 169 odst. 6, pism. {% if residence_permit_type == </w:t>
       </w:r>
       <w:r>
         <w:rPr>
@@ -1330,7 +1345,7 @@
           <w:shd w:fill="auto" w:val="clear"/>
           <w:vertAlign w:val="baseline"/>
         </w:rPr>
-        <w:t xml:space="preserve"> %}e).{% elif residence_permit_type == </w:t>
+        <w:t xml:space="preserve"> %}g).{% elif residence_permit_type == </w:t>
       </w:r>
       <w:r>
         <w:rPr>
@@ -1545,6 +1560,7 @@
         <w:rPr>
           <w:rFonts w:eastAsia="Calibri" w:cs="Calibri"/>
           <w:b/>
+          <w:bCs w:val="false"/>
           <w:i w:val="false"/>
           <w:caps w:val="false"/>
           <w:smallCaps w:val="false"/>
@@ -1561,26 +1577,6 @@
         </w:rPr>
         <w:t xml:space="preserve"> </w:t>
       </w:r>
-      <w:r>
-        <w:rPr>
-          <w:rFonts w:eastAsia="Calibri" w:cs="Calibri"/>
-          <w:b w:val="false"/>
-          <w:i w:val="false"/>
-          <w:caps w:val="false"/>
-          <w:smallCaps w:val="false"/>
-          <w:strike w:val="false"/>
-          <w:dstrike w:val="false"/>
-          <w:color w:val="000000"/>
-          <w:position w:val="0"/>
-          <w:sz w:val="22"/>
-          <w:sz w:val="22"/>
-          <w:szCs w:val="22"/>
-          <w:u w:val="none"/>
-          <w:shd w:fill="auto" w:val="clear"/>
-          <w:vertAlign w:val="baseline"/>
-        </w:rPr>
-        <w:t xml:space="preserve"> </w:t>
-      </w:r>
       <w:bookmarkStart w:id="1" w:name="__DdeLink__72_3064319152"/>
       <w:r>
         <w:rPr>
@@ -1647,6 +1643,70 @@
         <w:t>'</w:t>
       </w:r>
       <w:bookmarkEnd w:id="1"/>
+      <w:r>
+        <w:rPr>
+          <w:rFonts w:eastAsia="Calibri" w:cs="Calibri"/>
+          <w:b w:val="false"/>
+          <w:i w:val="false"/>
+          <w:iCs w:val="false"/>
+          <w:caps w:val="false"/>
+          <w:smallCaps w:val="false"/>
+          <w:strike w:val="false"/>
+          <w:dstrike w:val="false"/>
+          <w:color w:val="000000"/>
+          <w:position w:val="0"/>
+          <w:sz w:val="22"/>
+          <w:sz w:val="22"/>
+          <w:szCs w:val="22"/>
+          <w:u w:val="none"/>
+          <w:shd w:fill="auto" w:val="clear"/>
+          <w:vertAlign w:val="baseline"/>
+        </w:rPr>
+        <w:t xml:space="preserve"> or '</w:t>
+      </w:r>
+      <w:r>
+        <w:rPr>
+          <w:rStyle w:val="Emphasis"/>
+          <w:rFonts w:eastAsia="Calibri" w:cs="Calibri"/>
+          <w:b w:val="false"/>
+          <w:i w:val="false"/>
+          <w:iCs w:val="false"/>
+          <w:caps w:val="false"/>
+          <w:smallCaps w:val="false"/>
+          <w:strike w:val="false"/>
+          <w:dstrike w:val="false"/>
+          <w:color w:val="000000"/>
+          <w:position w:val="0"/>
+          <w:sz w:val="22"/>
+          <w:sz w:val="22"/>
+          <w:szCs w:val="22"/>
+          <w:u w:val="none"/>
+          <w:shd w:fill="auto" w:val="clear"/>
+          <w:vertAlign w:val="baseline"/>
+        </w:rPr>
+        <w:t>modré karty na území</w:t>
+      </w:r>
+      <w:r>
+        <w:rPr>
+          <w:rFonts w:eastAsia="Calibri" w:cs="Calibri"/>
+          <w:b w:val="false"/>
+          <w:i w:val="false"/>
+          <w:iCs w:val="false"/>
+          <w:caps w:val="false"/>
+          <w:smallCaps w:val="false"/>
+          <w:strike w:val="false"/>
+          <w:dstrike w:val="false"/>
+          <w:color w:val="000000"/>
+          <w:position w:val="0"/>
+          <w:sz w:val="22"/>
+          <w:sz w:val="22"/>
+          <w:szCs w:val="22"/>
+          <w:u w:val="none"/>
+          <w:shd w:fill="auto" w:val="clear"/>
+          <w:vertAlign w:val="baseline"/>
+        </w:rPr>
+        <w:t>' in residence_permit_type</w:t>
+      </w:r>
       <w:r>
         <w:rPr>
           <w:rFonts w:eastAsia="Calibri" w:cs="Calibri"/>
@@ -1912,47 +1972,7 @@
           <w:shd w:fill="auto" w:val="clear"/>
           <w:vertAlign w:val="baseline"/>
         </w:rPr>
-        <w:t>{% endif %}. Moje žádost nebyla za celou dobu zákonně přerušena a do dnešního dne není o mé žádosti rozhodnuto. Proto se odvolávám na ustanovení § 80 odst. 3 z.č. 500/2004 Sb., správní řád, kdy jako účastník řízení mohu po uplynutí lhůty pro vydání rozhodnutí podat žádost o upla</w:t>
-      </w:r>
-      <w:r>
-        <w:rPr>
-          <w:rFonts w:eastAsia="Calibri" w:cs="Calibri"/>
-          <w:b w:val="false"/>
-          <w:i w:val="false"/>
-          <w:caps w:val="false"/>
-          <w:smallCaps w:val="false"/>
-          <w:strike w:val="false"/>
-          <w:dstrike w:val="false"/>
-          <w:color w:val="000000"/>
-          <w:position w:val="0"/>
-          <w:sz w:val="22"/>
-          <w:sz w:val="22"/>
-          <w:szCs w:val="22"/>
-          <w:u w:val="none"/>
-          <w:shd w:fill="auto" w:val="clear"/>
-          <w:vertAlign w:val="baseline"/>
-        </w:rPr>
-        <w:t>t</w:t>
-      </w:r>
-      <w:r>
-        <w:rPr>
-          <w:rFonts w:eastAsia="Calibri" w:cs="Calibri"/>
-          <w:b w:val="false"/>
-          <w:i w:val="false"/>
-          <w:caps w:val="false"/>
-          <w:smallCaps w:val="false"/>
-          <w:strike w:val="false"/>
-          <w:dstrike w:val="false"/>
-          <w:color w:val="000000"/>
-          <w:position w:val="0"/>
-          <w:sz w:val="22"/>
-          <w:sz w:val="22"/>
-          <w:szCs w:val="22"/>
-          <w:u w:val="none"/>
-          <w:shd w:fill="auto" w:val="clear"/>
-          <w:vertAlign w:val="baseline"/>
-        </w:rPr>
-        <w:t>nění opatření proti nečinnosti.</w:t>
+        <w:t>{% endif %}. Moje žádost nebyla za celou dobu zákonně přerušena a do dnešního dne není o mé žádosti rozhodnuto. Proto se odvolávám na ustanovení § 80 odst. 3 z.č. 500/2004 Sb., správní řád, kdy jako účastník řízení mohu po uplynutí lhůty pro vydání rozhodnutí podat žádost o uplatnění opatření proti nečinnosti.</w:t>
       </w:r>
     </w:p>
     <w:p>
@@ -2379,7 +2399,20 @@
         <w:rPr>
           <w:color w:val="000000"/>
         </w:rPr>
-        <w:t xml:space="preserve">S úctou, </w:t>
+        <w:t>S úctou,</w:t>
+      </w:r>
+    </w:p>
+    <w:p>
+      <w:pPr>
+        <w:pStyle w:val="Normal"/>
+        <w:spacing w:lineRule="auto" w:line="240" w:before="0" w:after="0"/>
+        <w:rPr/>
+      </w:pPr>
+      <w:r>
+        <w:rPr>
+          <w:color w:val="000000"/>
+        </w:rPr>
+        <w:t xml:space="preserve"> </w:t>
       </w:r>
       <w:r>
         <w:rPr>

</xml_diff>

<commit_message>
Necinnost trvaly: add student visa and usual visa
</commit_message>
<xml_diff>
--- a/zadost_o_uplatneni_opatreni_proti_necinnosti_spravniho_organu_Nin1.docx
+++ b/zadost_o_uplatneni_opatreni_proti_necinnosti_spravniho_organu_Nin1.docx
@@ -1261,8 +1261,9 @@
           <w:shd w:fill="auto" w:val="clear"/>
           <w:vertAlign w:val="baseline"/>
         </w:rPr>
-        <w:t xml:space="preserve"> declination4.get(residence_permit_type, residence_permit_type) }} u odboru azylové a migrační politiky Ministerstva Vnitra České Republiky. Podle § 169 odst. 6, pism. {% if residence_permit_type == </w:t>
-      </w:r>
+        <w:t xml:space="preserve"> declination4.get(residence_permit_type, residence_permit_type) }} u odboru azylové a migrační politiky Ministerstva Vnitra České Republiky. Podle § 169t odst. {% if </w:t>
+      </w:r>
+      <w:bookmarkStart w:id="1" w:name="__DdeLink__87_1620971049"/>
       <w:r>
         <w:rPr>
           <w:rFonts w:eastAsia="Calibri" w:cs="Calibri"/>
@@ -1282,6 +1283,191 @@
           <w:shd w:fill="auto" w:val="clear"/>
           <w:vertAlign w:val="baseline"/>
         </w:rPr>
+        <w:t>'</w:t>
+      </w:r>
+      <w:r>
+        <w:rPr>
+          <w:rFonts w:eastAsia="Calibri" w:cs="Calibri"/>
+          <w:b w:val="false"/>
+          <w:i w:val="false"/>
+          <w:caps w:val="false"/>
+          <w:smallCaps w:val="false"/>
+          <w:strike w:val="false"/>
+          <w:dstrike w:val="false"/>
+          <w:color w:val="000000"/>
+          <w:position w:val="0"/>
+          <w:sz w:val="22"/>
+          <w:sz w:val="22"/>
+          <w:szCs w:val="22"/>
+          <w:u w:val="none"/>
+          <w:shd w:fill="auto" w:val="clear"/>
+          <w:vertAlign w:val="baseline"/>
+        </w:rPr>
+        <w:t>Dlouhodobý vízum</w:t>
+      </w:r>
+      <w:r>
+        <w:rPr>
+          <w:rFonts w:eastAsia="Calibri" w:cs="Calibri"/>
+          <w:b w:val="false"/>
+          <w:i w:val="false"/>
+          <w:iCs w:val="false"/>
+          <w:caps w:val="false"/>
+          <w:smallCaps w:val="false"/>
+          <w:strike w:val="false"/>
+          <w:dstrike w:val="false"/>
+          <w:color w:val="000000"/>
+          <w:position w:val="0"/>
+          <w:sz w:val="22"/>
+          <w:sz w:val="22"/>
+          <w:szCs w:val="22"/>
+          <w:u w:val="none"/>
+          <w:shd w:fill="auto" w:val="clear"/>
+          <w:vertAlign w:val="baseline"/>
+        </w:rPr>
+        <w:t>' in</w:t>
+      </w:r>
+      <w:r>
+        <w:rPr>
+          <w:rFonts w:eastAsia="Calibri" w:cs="Calibri"/>
+          <w:b w:val="false"/>
+          <w:i w:val="false"/>
+          <w:caps w:val="false"/>
+          <w:smallCaps w:val="false"/>
+          <w:strike w:val="false"/>
+          <w:dstrike w:val="false"/>
+          <w:color w:val="000000"/>
+          <w:position w:val="0"/>
+          <w:sz w:val="22"/>
+          <w:sz w:val="22"/>
+          <w:szCs w:val="22"/>
+          <w:u w:val="none"/>
+          <w:shd w:fill="auto" w:val="clear"/>
+          <w:vertAlign w:val="baseline"/>
+        </w:rPr>
+        <w:t xml:space="preserve"> residence_permit_type</w:t>
+      </w:r>
+      <w:bookmarkEnd w:id="1"/>
+      <w:r>
+        <w:rPr>
+          <w:rFonts w:eastAsia="Calibri" w:cs="Calibri"/>
+          <w:b w:val="false"/>
+          <w:i w:val="false"/>
+          <w:caps w:val="false"/>
+          <w:smallCaps w:val="false"/>
+          <w:strike w:val="false"/>
+          <w:dstrike w:val="false"/>
+          <w:color w:val="000000"/>
+          <w:position w:val="0"/>
+          <w:sz w:val="22"/>
+          <w:sz w:val="22"/>
+          <w:szCs w:val="22"/>
+          <w:u w:val="none"/>
+          <w:shd w:fill="auto" w:val="clear"/>
+          <w:vertAlign w:val="baseline"/>
+        </w:rPr>
+        <w:t xml:space="preserve"> %}2{% else %}6{% endif %}{% if </w:t>
+      </w:r>
+      <w:r>
+        <w:rPr>
+          <w:rFonts w:eastAsia="Calibri" w:cs="Calibri"/>
+          <w:b w:val="false"/>
+          <w:i w:val="false"/>
+          <w:iCs w:val="false"/>
+          <w:caps w:val="false"/>
+          <w:smallCaps w:val="false"/>
+          <w:strike w:val="false"/>
+          <w:dstrike w:val="false"/>
+          <w:color w:val="000000"/>
+          <w:position w:val="0"/>
+          <w:sz w:val="22"/>
+          <w:sz w:val="22"/>
+          <w:szCs w:val="22"/>
+          <w:u w:val="none"/>
+          <w:shd w:fill="auto" w:val="clear"/>
+          <w:vertAlign w:val="baseline"/>
+        </w:rPr>
+        <w:t>'</w:t>
+      </w:r>
+      <w:r>
+        <w:rPr>
+          <w:rFonts w:eastAsia="Calibri" w:cs="Calibri"/>
+          <w:b w:val="false"/>
+          <w:i w:val="false"/>
+          <w:caps w:val="false"/>
+          <w:smallCaps w:val="false"/>
+          <w:strike w:val="false"/>
+          <w:dstrike w:val="false"/>
+          <w:color w:val="000000"/>
+          <w:position w:val="0"/>
+          <w:sz w:val="22"/>
+          <w:sz w:val="22"/>
+          <w:szCs w:val="22"/>
+          <w:u w:val="none"/>
+          <w:shd w:fill="auto" w:val="clear"/>
+          <w:vertAlign w:val="baseline"/>
+        </w:rPr>
+        <w:t>Dlouhodobý vízum</w:t>
+      </w:r>
+      <w:r>
+        <w:rPr>
+          <w:rFonts w:eastAsia="Calibri" w:cs="Calibri"/>
+          <w:b w:val="false"/>
+          <w:i w:val="false"/>
+          <w:iCs w:val="false"/>
+          <w:caps w:val="false"/>
+          <w:smallCaps w:val="false"/>
+          <w:strike w:val="false"/>
+          <w:dstrike w:val="false"/>
+          <w:color w:val="000000"/>
+          <w:position w:val="0"/>
+          <w:sz w:val="22"/>
+          <w:sz w:val="22"/>
+          <w:szCs w:val="22"/>
+          <w:u w:val="none"/>
+          <w:shd w:fill="auto" w:val="clear"/>
+          <w:vertAlign w:val="baseline"/>
+        </w:rPr>
+        <w:t>' not in</w:t>
+      </w:r>
+      <w:r>
+        <w:rPr>
+          <w:rFonts w:eastAsia="Calibri" w:cs="Calibri"/>
+          <w:b w:val="false"/>
+          <w:i w:val="false"/>
+          <w:caps w:val="false"/>
+          <w:smallCaps w:val="false"/>
+          <w:strike w:val="false"/>
+          <w:dstrike w:val="false"/>
+          <w:color w:val="000000"/>
+          <w:position w:val="0"/>
+          <w:sz w:val="22"/>
+          <w:sz w:val="22"/>
+          <w:szCs w:val="22"/>
+          <w:u w:val="none"/>
+          <w:shd w:fill="auto" w:val="clear"/>
+          <w:vertAlign w:val="baseline"/>
+        </w:rPr>
+        <w:t xml:space="preserve"> residence_permit_type %}, pism. {% if residence_permit_type == </w:t>
+      </w:r>
+      <w:r>
+        <w:rPr>
+          <w:rFonts w:eastAsia="Calibri" w:cs="Calibri"/>
+          <w:b w:val="false"/>
+          <w:i w:val="false"/>
+          <w:iCs w:val="false"/>
+          <w:caps w:val="false"/>
+          <w:smallCaps w:val="false"/>
+          <w:strike w:val="false"/>
+          <w:dstrike w:val="false"/>
+          <w:color w:val="000000"/>
+          <w:position w:val="0"/>
+          <w:sz w:val="22"/>
+          <w:sz w:val="22"/>
+          <w:szCs w:val="22"/>
+          <w:u w:val="none"/>
+          <w:shd w:fill="auto" w:val="clear"/>
+          <w:vertAlign w:val="baseline"/>
+        </w:rPr>
         <w:t>'T</w:t>
       </w:r>
       <w:r>
@@ -1513,7 +1699,7 @@
           <w:shd w:fill="auto" w:val="clear"/>
           <w:vertAlign w:val="baseline"/>
         </w:rPr>
-        <w:t>%}c).{% else %}a).{% endif %}, z. č. 326/1999 Sb, zákonná lhůta na vyřízení mé žádosti je</w:t>
+        <w:t>%}c).{% else %}a).{% endif %}{% endif%}, z. č. 326/1999 Sb, zákonná lhůta na vyřízení mé žádosti je</w:t>
       </w:r>
       <w:r>
         <w:rPr>
@@ -1577,7 +1763,7 @@
         </w:rPr>
         <w:t xml:space="preserve"> </w:t>
       </w:r>
-      <w:bookmarkStart w:id="1" w:name="__DdeLink__72_3064319152"/>
+      <w:bookmarkStart w:id="2" w:name="__DdeLink__72_3064319152"/>
       <w:r>
         <w:rPr>
           <w:rFonts w:eastAsia="Calibri" w:cs="Calibri"/>
@@ -1642,7 +1828,7 @@
         </w:rPr>
         <w:t>'</w:t>
       </w:r>
-      <w:bookmarkEnd w:id="1"/>
+      <w:bookmarkEnd w:id="2"/>
       <w:r>
         <w:rPr>
           <w:rFonts w:eastAsia="Calibri" w:cs="Calibri"/>
@@ -1932,7 +2118,211 @@
           <w:shd w:fill="auto" w:val="clear"/>
           <w:vertAlign w:val="baseline"/>
         </w:rPr>
-        <w:t xml:space="preserve"> ve zvlášť složitých případech, nebo pokud ministerstvo požádalo o vydání závazného stanoviska Úřad práce České republiky{% else %}</w:t>
+        <w:t xml:space="preserve"> ve zvlášť složitých případech, nebo pokud ministerstvo požádalo o vydání závazného stanoviska Úřad práce České republiky{% elif residence_permit_type == </w:t>
+      </w:r>
+      <w:r>
+        <w:rPr>
+          <w:rFonts w:eastAsia="Calibri" w:cs="Calibri"/>
+          <w:b w:val="false"/>
+          <w:i w:val="false"/>
+          <w:iCs w:val="false"/>
+          <w:caps w:val="false"/>
+          <w:smallCaps w:val="false"/>
+          <w:strike w:val="false"/>
+          <w:dstrike w:val="false"/>
+          <w:color w:val="000000"/>
+          <w:position w:val="0"/>
+          <w:sz w:val="22"/>
+          <w:sz w:val="22"/>
+          <w:szCs w:val="22"/>
+          <w:u w:val="none"/>
+          <w:shd w:fill="auto" w:val="clear"/>
+          <w:vertAlign w:val="baseline"/>
+        </w:rPr>
+        <w:t>'</w:t>
+      </w:r>
+      <w:r>
+        <w:rPr>
+          <w:rFonts w:eastAsia="Calibri" w:cs="Calibri"/>
+          <w:b w:val="false"/>
+          <w:i w:val="false"/>
+          <w:caps w:val="false"/>
+          <w:smallCaps w:val="false"/>
+          <w:strike w:val="false"/>
+          <w:dstrike w:val="false"/>
+          <w:color w:val="000000"/>
+          <w:position w:val="0"/>
+          <w:sz w:val="22"/>
+          <w:sz w:val="22"/>
+          <w:szCs w:val="22"/>
+          <w:u w:val="none"/>
+          <w:shd w:fill="auto" w:val="clear"/>
+          <w:vertAlign w:val="baseline"/>
+        </w:rPr>
+        <w:t>Dlouhodobý vízum</w:t>
+      </w:r>
+      <w:r>
+        <w:rPr>
+          <w:rFonts w:eastAsia="Calibri" w:cs="Calibri"/>
+          <w:b w:val="false"/>
+          <w:i w:val="false"/>
+          <w:iCs w:val="false"/>
+          <w:caps w:val="false"/>
+          <w:smallCaps w:val="false"/>
+          <w:strike w:val="false"/>
+          <w:dstrike w:val="false"/>
+          <w:color w:val="000000"/>
+          <w:position w:val="0"/>
+          <w:sz w:val="22"/>
+          <w:sz w:val="22"/>
+          <w:szCs w:val="22"/>
+          <w:u w:val="none"/>
+          <w:shd w:fill="auto" w:val="clear"/>
+          <w:vertAlign w:val="baseline"/>
+        </w:rPr>
+        <w:t xml:space="preserve">' </w:t>
+      </w:r>
+      <w:r>
+        <w:rPr>
+          <w:rFonts w:eastAsia="Calibri" w:cs="Calibri"/>
+          <w:b w:val="false"/>
+          <w:i w:val="false"/>
+          <w:caps w:val="false"/>
+          <w:smallCaps w:val="false"/>
+          <w:strike w:val="false"/>
+          <w:dstrike w:val="false"/>
+          <w:color w:val="000000"/>
+          <w:position w:val="0"/>
+          <w:sz w:val="22"/>
+          <w:sz w:val="22"/>
+          <w:szCs w:val="22"/>
+          <w:u w:val="none"/>
+          <w:shd w:fill="auto" w:val="clear"/>
+          <w:vertAlign w:val="baseline"/>
+        </w:rPr>
+        <w:t>%}</w:t>
+      </w:r>
+      <w:r>
+        <w:rPr>
+          <w:rFonts w:eastAsia="Calibri" w:cs="Calibri"/>
+          <w:b/>
+          <w:bCs/>
+          <w:i w:val="false"/>
+          <w:caps w:val="false"/>
+          <w:smallCaps w:val="false"/>
+          <w:strike w:val="false"/>
+          <w:dstrike w:val="false"/>
+          <w:color w:val="000000"/>
+          <w:position w:val="0"/>
+          <w:sz w:val="22"/>
+          <w:sz w:val="22"/>
+          <w:szCs w:val="22"/>
+          <w:u w:val="none"/>
+          <w:shd w:fill="auto" w:val="clear"/>
+          <w:vertAlign w:val="baseline"/>
+        </w:rPr>
+        <w:t>90</w:t>
+      </w:r>
+      <w:r>
+        <w:rPr>
+          <w:rFonts w:eastAsia="Calibri" w:cs="Calibri"/>
+          <w:b w:val="false"/>
+          <w:i w:val="false"/>
+          <w:caps w:val="false"/>
+          <w:smallCaps w:val="false"/>
+          <w:strike w:val="false"/>
+          <w:dstrike w:val="false"/>
+          <w:color w:val="000000"/>
+          <w:position w:val="0"/>
+          <w:sz w:val="22"/>
+          <w:sz w:val="22"/>
+          <w:szCs w:val="22"/>
+          <w:u w:val="none"/>
+          <w:shd w:fill="auto" w:val="clear"/>
+          <w:vertAlign w:val="baseline"/>
+        </w:rPr>
+        <w:t xml:space="preserve"> dnů ode dne podání žádosti, </w:t>
+      </w:r>
+      <w:r>
+        <w:rPr>
+          <w:rFonts w:eastAsia="Calibri" w:cs="Calibri"/>
+          <w:b w:val="false"/>
+          <w:i w:val="false"/>
+          <w:caps w:val="false"/>
+          <w:smallCaps w:val="false"/>
+          <w:strike w:val="false"/>
+          <w:dstrike w:val="false"/>
+          <w:color w:val="000000"/>
+          <w:position w:val="0"/>
+          <w:sz w:val="22"/>
+          <w:sz w:val="22"/>
+          <w:szCs w:val="22"/>
+          <w:u w:val="none"/>
+          <w:shd w:fill="auto" w:val="clear"/>
+          <w:vertAlign w:val="baseline"/>
+        </w:rPr>
+        <w:t xml:space="preserve">nebo </w:t>
+      </w:r>
+      <w:r>
+        <w:rPr>
+          <w:rFonts w:eastAsia="Calibri" w:cs="Calibri"/>
+          <w:b/>
+          <w:bCs/>
+          <w:i w:val="false"/>
+          <w:caps w:val="false"/>
+          <w:smallCaps w:val="false"/>
+          <w:strike w:val="false"/>
+          <w:dstrike w:val="false"/>
+          <w:color w:val="000000"/>
+          <w:position w:val="0"/>
+          <w:sz w:val="22"/>
+          <w:sz w:val="22"/>
+          <w:szCs w:val="22"/>
+          <w:u w:val="none"/>
+          <w:shd w:fill="auto" w:val="clear"/>
+          <w:vertAlign w:val="baseline"/>
+        </w:rPr>
+        <w:t>120</w:t>
+      </w:r>
+      <w:r>
+        <w:rPr>
+          <w:rFonts w:eastAsia="Calibri" w:cs="Calibri"/>
+          <w:b w:val="false"/>
+          <w:i w:val="false"/>
+          <w:caps w:val="false"/>
+          <w:smallCaps w:val="false"/>
+          <w:strike w:val="false"/>
+          <w:dstrike w:val="false"/>
+          <w:color w:val="000000"/>
+          <w:position w:val="0"/>
+          <w:sz w:val="22"/>
+          <w:sz w:val="22"/>
+          <w:szCs w:val="22"/>
+          <w:u w:val="none"/>
+          <w:shd w:fill="auto" w:val="clear"/>
+          <w:vertAlign w:val="baseline"/>
+        </w:rPr>
+        <w:t xml:space="preserve"> dnů </w:t>
+      </w:r>
+      <w:r>
+        <w:rPr>
+          <w:rFonts w:eastAsia="Calibri" w:cs="Calibri"/>
+          <w:b w:val="false"/>
+          <w:i w:val="false"/>
+          <w:caps w:val="false"/>
+          <w:smallCaps w:val="false"/>
+          <w:strike w:val="false"/>
+          <w:dstrike w:val="false"/>
+          <w:color w:val="000000"/>
+          <w:position w:val="0"/>
+          <w:sz w:val="22"/>
+          <w:sz w:val="22"/>
+          <w:szCs w:val="22"/>
+          <w:u w:val="none"/>
+          <w:shd w:fill="auto" w:val="clear"/>
+          <w:vertAlign w:val="baseline"/>
+        </w:rPr>
+        <w:t>ve zvlášť složitých případech{% else %}</w:t>
       </w:r>
       <w:r>
         <w:rPr>
@@ -2408,12 +2798,6 @@
         <w:spacing w:lineRule="auto" w:line="240" w:before="0" w:after="0"/>
         <w:rPr/>
       </w:pPr>
-      <w:r>
-        <w:rPr>
-          <w:color w:val="000000"/>
-        </w:rPr>
-        <w:t xml:space="preserve"> </w:t>
-      </w:r>
       <w:r>
         <w:rPr>
           <w:b/>

</xml_diff>